<commit_message>
Update capitulo5 - señalizacion maritima.docx
</commit_message>
<xml_diff>
--- a/capitulos/capitulo5 - señalizacion maritima.docx
+++ b/capitulos/capitulo5 - señalizacion maritima.docx
@@ -709,7 +709,15 @@
       </w:pPr>
       <w:r>
         <w:rPr/>
-        <w:t xml:space="preserve">En capítulos anteriores hemos programado el microcontrolador con MicroPython, pero hasta ahora no habíamos añadido ningún componente de hardware externo. Ha llegado, por fin, el momento de conectar cosas a la placa. Empezaremos por conectar un único led. </w:t>
+        <w:t xml:space="preserve">En </w:t>
+      </w:r>
+      <w:r>
+        <w:rPr/>
+        <w:t>el</w:t>
+      </w:r>
+      <w:r>
+        <w:rPr/>
+        <w:t xml:space="preserve"> capítulo anterior hemos programado el microcontrolador con MicroPython, pero hasta ahora no habíamos añadido ningún componente de hardware externo. Ha llegado, por fin, el momento de conectar cosas a la placa. Empezaremos por conectar un único led. </w:t>
       </w:r>
     </w:p>
     <w:p>
@@ -761,7 +769,15 @@
       </w:pPr>
       <w:r>
         <w:rPr/>
-        <w:t xml:space="preserve">A su vez, en pin rotulado como GND (de </w:t>
+        <w:t>A su vez, en pin rotulado como GND (de</w:t>
+      </w:r>
+      <w:r>
+        <w:rPr/>
+        <w:t>l inglés</w:t>
+      </w:r>
+      <w:r>
+        <w:rPr/>
+        <w:t xml:space="preserve"> </w:t>
       </w:r>
       <w:r>
         <w:rPr>
@@ -1009,6 +1025,236 @@
         <w:rPr/>
       </w:r>
     </w:p>
+    <w:tbl>
+      <w:tblPr>
+        <w:tblW w:w="5000" w:type="pct"/>
+        <w:jc w:val="left"/>
+        <w:tblInd w:w="-5" w:type="dxa"/>
+        <w:tblLayout w:type="fixed"/>
+        <w:tblCellMar>
+          <w:top w:w="55" w:type="dxa"/>
+          <w:left w:w="55" w:type="dxa"/>
+          <w:bottom w:w="55" w:type="dxa"/>
+          <w:right w:w="55" w:type="dxa"/>
+        </w:tblCellMar>
+      </w:tblPr>
+      <w:tblGrid>
+        <w:gridCol w:w="1786"/>
+        <w:gridCol w:w="1786"/>
+        <w:gridCol w:w="1786"/>
+        <w:gridCol w:w="1787"/>
+      </w:tblGrid>
+      <w:tr>
+        <w:trPr/>
+        <w:tc>
+          <w:tcPr>
+            <w:tcW w:w="1786" w:type="dxa"/>
+            <w:tcBorders>
+              <w:top w:val="single" w:sz="4" w:space="0" w:color="000000"/>
+              <w:left w:val="single" w:sz="4" w:space="0" w:color="000000"/>
+              <w:bottom w:val="single" w:sz="4" w:space="0" w:color="000000"/>
+            </w:tcBorders>
+          </w:tcPr>
+          <w:p>
+            <w:pPr>
+              <w:pStyle w:val="Contenidodelatabla"/>
+              <w:spacing w:before="0" w:after="0"/>
+              <w:rPr/>
+            </w:pPr>
+            <w:r>
+              <w:rPr/>
+            </w:r>
+          </w:p>
+        </w:tc>
+        <w:tc>
+          <w:tcPr>
+            <w:tcW w:w="1786" w:type="dxa"/>
+            <w:tcBorders>
+              <w:top w:val="single" w:sz="4" w:space="0" w:color="000000"/>
+              <w:left w:val="single" w:sz="4" w:space="0" w:color="000000"/>
+              <w:bottom w:val="single" w:sz="4" w:space="0" w:color="000000"/>
+            </w:tcBorders>
+          </w:tcPr>
+          <w:p>
+            <w:pPr>
+              <w:pStyle w:val="Contenidodelatabla"/>
+              <w:spacing w:before="0" w:after="0"/>
+              <w:jc w:val="center"/>
+              <w:rPr/>
+            </w:pPr>
+            <w:r>
+              <w:rPr/>
+              <w:t>Arduino</w:t>
+            </w:r>
+          </w:p>
+        </w:tc>
+        <w:tc>
+          <w:tcPr>
+            <w:tcW w:w="1786" w:type="dxa"/>
+            <w:tcBorders>
+              <w:top w:val="single" w:sz="4" w:space="0" w:color="000000"/>
+              <w:left w:val="single" w:sz="4" w:space="0" w:color="000000"/>
+              <w:bottom w:val="single" w:sz="4" w:space="0" w:color="000000"/>
+            </w:tcBorders>
+          </w:tcPr>
+          <w:p>
+            <w:pPr>
+              <w:pStyle w:val="Contenidodelatabla"/>
+              <w:spacing w:before="0" w:after="0"/>
+              <w:jc w:val="center"/>
+              <w:rPr/>
+            </w:pPr>
+            <w:r>
+              <w:rPr/>
+              <w:t>ESP32</w:t>
+            </w:r>
+          </w:p>
+        </w:tc>
+        <w:tc>
+          <w:tcPr>
+            <w:tcW w:w="1787" w:type="dxa"/>
+            <w:tcBorders>
+              <w:top w:val="single" w:sz="4" w:space="0" w:color="000000"/>
+              <w:left w:val="single" w:sz="4" w:space="0" w:color="000000"/>
+              <w:bottom w:val="single" w:sz="4" w:space="0" w:color="000000"/>
+              <w:right w:val="single" w:sz="4" w:space="0" w:color="000000"/>
+            </w:tcBorders>
+          </w:tcPr>
+          <w:p>
+            <w:pPr>
+              <w:pStyle w:val="Contenidodelatabla"/>
+              <w:spacing w:before="0" w:after="0"/>
+              <w:jc w:val="center"/>
+              <w:rPr/>
+            </w:pPr>
+            <w:r>
+              <w:rPr/>
+              <w:t>Raspberry Pi Pico</w:t>
+            </w:r>
+          </w:p>
+        </w:tc>
+      </w:tr>
+      <w:tr>
+        <w:trPr/>
+        <w:tc>
+          <w:tcPr>
+            <w:tcW w:w="1786" w:type="dxa"/>
+            <w:tcBorders>
+              <w:left w:val="single" w:sz="4" w:space="0" w:color="000000"/>
+              <w:bottom w:val="single" w:sz="4" w:space="0" w:color="000000"/>
+            </w:tcBorders>
+          </w:tcPr>
+          <w:p>
+            <w:pPr>
+              <w:pStyle w:val="Contenidodelatabla"/>
+              <w:spacing w:before="0" w:after="0"/>
+              <w:rPr/>
+            </w:pPr>
+            <w:r>
+              <w:rPr/>
+              <w:t>GPIO18</w:t>
+            </w:r>
+          </w:p>
+        </w:tc>
+        <w:tc>
+          <w:tcPr>
+            <w:tcW w:w="1786" w:type="dxa"/>
+            <w:tcBorders>
+              <w:left w:val="single" w:sz="4" w:space="0" w:color="000000"/>
+              <w:bottom w:val="single" w:sz="4" w:space="0" w:color="000000"/>
+            </w:tcBorders>
+          </w:tcPr>
+          <w:p>
+            <w:pPr>
+              <w:pStyle w:val="Contenidodelatabla"/>
+              <w:spacing w:before="0" w:after="0"/>
+              <w:jc w:val="center"/>
+              <w:rPr/>
+            </w:pPr>
+            <w:r>
+              <w:rPr/>
+              <w:t>D9</w:t>
+            </w:r>
+          </w:p>
+        </w:tc>
+        <w:tc>
+          <w:tcPr>
+            <w:tcW w:w="1786" w:type="dxa"/>
+            <w:tcBorders>
+              <w:left w:val="single" w:sz="4" w:space="0" w:color="000000"/>
+              <w:bottom w:val="single" w:sz="4" w:space="0" w:color="000000"/>
+            </w:tcBorders>
+          </w:tcPr>
+          <w:p>
+            <w:pPr>
+              <w:pStyle w:val="Normal"/>
+              <w:spacing w:before="0" w:after="0"/>
+              <w:jc w:val="center"/>
+              <w:rPr/>
+            </w:pPr>
+            <w:bookmarkStart w:id="5" w:name="docs-internal-guid-3734683b-7fff-69fa-ca"/>
+            <w:bookmarkEnd w:id="5"/>
+            <w:r>
+              <w:rPr>
+                <w:rFonts w:ascii="Libre Franklin;sans-serif" w:hAnsi="Libre Franklin;sans-serif"/>
+                <w:b w:val="false"/>
+                <w:i w:val="false"/>
+                <w:caps w:val="false"/>
+                <w:smallCaps w:val="false"/>
+                <w:strike w:val="false"/>
+                <w:dstrike w:val="false"/>
+                <w:color w:val="000000"/>
+                <w:sz w:val="22"/>
+                <w:u w:val="none"/>
+                <w:effect w:val="none"/>
+                <w:shd w:fill="auto" w:val="clear"/>
+              </w:rPr>
+              <w:t>D18 / G18</w:t>
+            </w:r>
+            <w:r>
+              <w:rPr/>
+              <w:t xml:space="preserve"> </w:t>
+            </w:r>
+          </w:p>
+        </w:tc>
+        <w:tc>
+          <w:tcPr>
+            <w:tcW w:w="1787" w:type="dxa"/>
+            <w:tcBorders>
+              <w:left w:val="single" w:sz="4" w:space="0" w:color="000000"/>
+              <w:bottom w:val="single" w:sz="4" w:space="0" w:color="000000"/>
+              <w:right w:val="single" w:sz="4" w:space="0" w:color="000000"/>
+            </w:tcBorders>
+          </w:tcPr>
+          <w:p>
+            <w:pPr>
+              <w:pStyle w:val="Contenidodelatabla"/>
+              <w:spacing w:before="0" w:after="0"/>
+              <w:jc w:val="center"/>
+              <w:rPr/>
+            </w:pPr>
+            <w:r>
+              <w:rPr/>
+              <w:t>24</w:t>
+            </w:r>
+          </w:p>
+        </w:tc>
+      </w:tr>
+    </w:tbl>
+    <w:p>
+      <w:pPr>
+        <w:pStyle w:val="Normal"/>
+        <w:widowControl/>
+        <w:bidi w:val="0"/>
+        <w:spacing w:lineRule="auto" w:line="312" w:before="0" w:after="113"/>
+        <w:jc w:val="both"/>
+        <w:textAlignment w:val="center"/>
+        <w:rPr/>
+      </w:pPr>
+      <w:r>
+        <w:rPr/>
+      </w:r>
+    </w:p>
     <w:p>
       <w:pPr>
         <w:pStyle w:val="Normal"/>
@@ -1244,7 +1490,15 @@
       </w:r>
       <w:r>
         <w:rPr/>
-        <w:t xml:space="preserve"> (se le puede poner cualquier otro nombre). Si el pin elegido para la conexión no es el GPIO18 se debe cambiar este número en la instrucción.</w:t>
+        <w:t xml:space="preserve"> (se le puede poner cualquier otro nombre). Si el pin elegido para la conexión no es el GPIO18 se debe cambiar este número en la instrucción </w:t>
+      </w:r>
+      <w:r>
+        <w:rPr/>
+        <w:t>(el número que pongamos es el de la numeración de GPIO, independientemente de la placa que utilicemos; así, por ejemplo, para GPIO18 pondremos 18)</w:t>
+      </w:r>
+      <w:r>
+        <w:rPr/>
+        <w:t>.</w:t>
       </w:r>
     </w:p>
     <w:p>
@@ -3113,7 +3367,7 @@
       </w:r>
       <w:r>
         <w:rPr/>
-        <w:t>. Así, dentro del cuerpo del bucle escribiremos las instrucciones de encendido y apagado del led que se repetirá una y otra vez hasta que interrumpamos la ejecución del programa.</w:t>
+        <w:t>. Así, dentro del cuerpo del bucle escribiremos las instrucciones de encendido y apagado del led que se repetirá una y otra vez hasta que interrumpamos la ejecución del programa pulsando el botón de STOP del interfaz o con la combinación de teclas Ctrl+C.</w:t>
       </w:r>
     </w:p>
     <w:p>
@@ -4480,8 +4734,8 @@
         <w:textAlignment w:val="center"/>
         <w:rPr/>
       </w:pPr>
-      <w:bookmarkStart w:id="5" w:name="docs-internal-guid-3da8665d-7fff-293b-00"/>
-      <w:bookmarkEnd w:id="5"/>
+      <w:bookmarkStart w:id="6" w:name="docs-internal-guid-3da8665d-7fff-293b-00"/>
+      <w:bookmarkEnd w:id="6"/>
       <w:r>
         <w:drawing>
           <wp:anchor behindDoc="0" distT="0" distB="0" distL="0" distR="0" simplePos="0" locked="0" layoutInCell="0" allowOverlap="1" relativeHeight="7">
@@ -6001,7 +6255,47 @@
           <w:szCs w:val="20"/>
           <w:lang w:val="es-AR" w:eastAsia="en-US" w:bidi="ar-SA"/>
         </w:rPr>
-        <w:t># Se usa el timer 0</w:t>
+        <w:t># Se usa el timer 0 para ESP32 y Arduino</w:t>
+      </w:r>
+    </w:p>
+    <w:p>
+      <w:pPr>
+        <w:pStyle w:val="Normal"/>
+        <w:widowControl/>
+        <w:bidi w:val="0"/>
+        <w:spacing w:lineRule="auto" w:line="312" w:before="0" w:after="113"/>
+        <w:jc w:val="both"/>
+        <w:textAlignment w:val="center"/>
+        <w:rPr>
+          <w:rFonts w:ascii="Courier New" w:hAnsi="Courier New" w:eastAsia="Calibri" w:cs="Franklin Gothic Book"/>
+          <w:color w:val="000000"/>
+          <w:kern w:val="0"/>
+          <w:sz w:val="22"/>
+          <w:szCs w:val="20"/>
+          <w:lang w:val="es-AR" w:eastAsia="en-US" w:bidi="ar-SA"/>
+        </w:rPr>
+      </w:pPr>
+      <w:r>
+        <w:rPr>
+          <w:rFonts w:eastAsia="Calibri" w:cs="Franklin Gothic Book" w:ascii="Courier New" w:hAnsi="Courier New"/>
+          <w:color w:val="000000"/>
+          <w:kern w:val="0"/>
+          <w:sz w:val="22"/>
+          <w:szCs w:val="20"/>
+          <w:lang w:val="es-AR" w:eastAsia="en-US" w:bidi="ar-SA"/>
+        </w:rPr>
+        <w:t xml:space="preserve"># Cambiar a TIMER = Timer() si se usa Raspberry </w:t>
+      </w:r>
+      <w:r>
+        <w:rPr>
+          <w:rFonts w:eastAsia="Calibri" w:cs="Franklin Gothic Book" w:ascii="Courier New" w:hAnsi="Courier New"/>
+          <w:color w:val="000000"/>
+          <w:kern w:val="0"/>
+          <w:sz w:val="22"/>
+          <w:szCs w:val="20"/>
+          <w:lang w:val="es-AR" w:eastAsia="en-US" w:bidi="ar-SA"/>
+        </w:rPr>
+        <w:t>Pi</w:t>
       </w:r>
     </w:p>
     <w:p>
@@ -6543,7 +6837,22 @@
       </w:r>
       <w:r>
         <w:rPr/>
-        <w:t xml:space="preserve">. Haciéndolo así el programa se ejecutará desde el propio microcontrolador, con lo que ya se puede desconectar del ordenador. Eso sí, ahora la placa ya no está recibiendo algo que es imprescindible para su funcionamiento: corriente. Se necesita algo que la alimente; lo más rápido y cómodo es conectarla a un </w:t>
+        <w:t>. Haciéndolo así el programa se ejecutará desde el propio microcontrolador, con lo que ya se puede desconectar del ordenador.</w:t>
+      </w:r>
+    </w:p>
+    <w:p>
+      <w:pPr>
+        <w:pStyle w:val="Normal"/>
+        <w:widowControl/>
+        <w:bidi w:val="0"/>
+        <w:spacing w:lineRule="auto" w:line="312" w:before="0" w:after="113"/>
+        <w:jc w:val="both"/>
+        <w:textAlignment w:val="center"/>
+        <w:rPr/>
+      </w:pPr>
+      <w:r>
+        <w:rPr/>
+        <w:t xml:space="preserve">Eso sí, ahora la placa ya no está recibiendo algo que es imprescindible para su funcionamiento: corriente. Se necesita algo que la alimente; lo más rápido y cómodo es conectarla a un </w:t>
       </w:r>
       <w:r>
         <w:rPr>
@@ -7029,7 +7338,7 @@
         <w:sz w:val="24"/>
         <w:rFonts w:ascii="Franklin Gothic Medium" w:hAnsi="Franklin Gothic Medium"/>
       </w:rPr>
-      <w:t>19</w:t>
+      <w:t>21</w:t>
     </w:r>
     <w:r>
       <w:rPr>
@@ -9374,6 +9683,19 @@
       <w:szCs w:val="24"/>
     </w:rPr>
   </w:style>
+  <w:style w:type="paragraph" w:styleId="Ttulodelatabla">
+    <w:name w:val="Título de la tabla"/>
+    <w:basedOn w:val="Contenidodelatabla"/>
+    <w:qFormat/>
+    <w:pPr>
+      <w:suppressLineNumbers/>
+      <w:jc w:val="center"/>
+    </w:pPr>
+    <w:rPr>
+      <w:b/>
+      <w:bCs/>
+    </w:rPr>
+  </w:style>
   <w:style w:type="numbering" w:styleId="NoList" w:default="1">
     <w:name w:val="No List"/>
     <w:uiPriority w:val="99"/>

</xml_diff>

<commit_message>
Se añaden capturas de pantalla en el capítulo 5
</commit_message>
<xml_diff>
--- a/capitulos/capitulo5 - señalizacion maritima.docx
+++ b/capitulos/capitulo5 - señalizacion maritima.docx
@@ -709,15 +709,7 @@
       </w:pPr>
       <w:r>
         <w:rPr/>
-        <w:t xml:space="preserve">En </w:t>
-      </w:r>
-      <w:r>
-        <w:rPr/>
-        <w:t>el</w:t>
-      </w:r>
-      <w:r>
-        <w:rPr/>
-        <w:t xml:space="preserve"> capítulo anterior hemos programado el microcontrolador con MicroPython, pero hasta ahora no habíamos añadido ningún componente de hardware externo. Ha llegado, por fin, el momento de conectar cosas a la placa. Empezaremos por conectar un único led. </w:t>
+        <w:t xml:space="preserve">En el capítulo anterior hemos programado el microcontrolador con MicroPython, pero hasta ahora no habíamos añadido ningún componente de hardware externo. Ha llegado, por fin, el momento de conectar cosas a la placa. Empezaremos por conectar un único led. </w:t>
       </w:r>
     </w:p>
     <w:p>
@@ -769,15 +761,7 @@
       </w:pPr>
       <w:r>
         <w:rPr/>
-        <w:t>A su vez, en pin rotulado como GND (de</w:t>
-      </w:r>
-      <w:r>
-        <w:rPr/>
-        <w:t>l inglés</w:t>
-      </w:r>
-      <w:r>
-        <w:rPr/>
-        <w:t xml:space="preserve"> </w:t>
+        <w:t xml:space="preserve">A su vez, en pin rotulado como GND (del inglés </w:t>
       </w:r>
       <w:r>
         <w:rPr>
@@ -1042,7 +1026,7 @@
         <w:gridCol w:w="1786"/>
         <w:gridCol w:w="1786"/>
         <w:gridCol w:w="1786"/>
-        <w:gridCol w:w="1787"/>
+        <w:gridCol w:w="1786"/>
       </w:tblGrid>
       <w:tr>
         <w:trPr/>
@@ -1058,6 +1042,7 @@
           <w:p>
             <w:pPr>
               <w:pStyle w:val="Contenidodelatabla"/>
+              <w:widowControl w:val="false"/>
               <w:spacing w:before="0" w:after="0"/>
               <w:rPr/>
             </w:pPr>
@@ -1078,6 +1063,7 @@
           <w:p>
             <w:pPr>
               <w:pStyle w:val="Contenidodelatabla"/>
+              <w:widowControl w:val="false"/>
               <w:spacing w:before="0" w:after="0"/>
               <w:jc w:val="center"/>
               <w:rPr/>
@@ -1100,6 +1086,7 @@
           <w:p>
             <w:pPr>
               <w:pStyle w:val="Contenidodelatabla"/>
+              <w:widowControl w:val="false"/>
               <w:spacing w:before="0" w:after="0"/>
               <w:jc w:val="center"/>
               <w:rPr/>
@@ -1112,7 +1099,7 @@
         </w:tc>
         <w:tc>
           <w:tcPr>
-            <w:tcW w:w="1787" w:type="dxa"/>
+            <w:tcW w:w="1786" w:type="dxa"/>
             <w:tcBorders>
               <w:top w:val="single" w:sz="4" w:space="0" w:color="000000"/>
               <w:left w:val="single" w:sz="4" w:space="0" w:color="000000"/>
@@ -1123,6 +1110,7 @@
           <w:p>
             <w:pPr>
               <w:pStyle w:val="Contenidodelatabla"/>
+              <w:widowControl w:val="false"/>
               <w:spacing w:before="0" w:after="0"/>
               <w:jc w:val="center"/>
               <w:rPr/>
@@ -1147,6 +1135,7 @@
           <w:p>
             <w:pPr>
               <w:pStyle w:val="Contenidodelatabla"/>
+              <w:widowControl w:val="false"/>
               <w:spacing w:before="0" w:after="0"/>
               <w:rPr/>
             </w:pPr>
@@ -1167,6 +1156,7 @@
           <w:p>
             <w:pPr>
               <w:pStyle w:val="Contenidodelatabla"/>
+              <w:widowControl w:val="false"/>
               <w:spacing w:before="0" w:after="0"/>
               <w:jc w:val="center"/>
               <w:rPr/>
@@ -1188,6 +1178,7 @@
           <w:p>
             <w:pPr>
               <w:pStyle w:val="Normal"/>
+              <w:widowControl w:val="false"/>
               <w:spacing w:before="0" w:after="0"/>
               <w:jc w:val="center"/>
               <w:rPr/>
@@ -1219,7 +1210,7 @@
         </w:tc>
         <w:tc>
           <w:tcPr>
-            <w:tcW w:w="1787" w:type="dxa"/>
+            <w:tcW w:w="1786" w:type="dxa"/>
             <w:tcBorders>
               <w:left w:val="single" w:sz="4" w:space="0" w:color="000000"/>
               <w:bottom w:val="single" w:sz="4" w:space="0" w:color="000000"/>
@@ -1229,6 +1220,7 @@
           <w:p>
             <w:pPr>
               <w:pStyle w:val="Contenidodelatabla"/>
+              <w:widowControl w:val="false"/>
               <w:spacing w:before="0" w:after="0"/>
               <w:jc w:val="center"/>
               <w:rPr/>
@@ -1490,15 +1482,7 @@
       </w:r>
       <w:r>
         <w:rPr/>
-        <w:t xml:space="preserve"> (se le puede poner cualquier otro nombre). Si el pin elegido para la conexión no es el GPIO18 se debe cambiar este número en la instrucción </w:t>
-      </w:r>
-      <w:r>
-        <w:rPr/>
-        <w:t>(el número que pongamos es el de la numeración de GPIO, independientemente de la placa que utilicemos; así, por ejemplo, para GPIO18 pondremos 18)</w:t>
-      </w:r>
-      <w:r>
-        <w:rPr/>
-        <w:t>.</w:t>
+        <w:t xml:space="preserve"> (se le puede poner cualquier otro nombre). Si el pin elegido para la conexión no es el GPIO18 se debe cambiar este número en la instrucción (el número que pongamos es el de la numeración de GPIO, independientemente de la placa que utilicemos; así, por ejemplo, para GPIO18 pondremos 18).</w:t>
       </w:r>
     </w:p>
     <w:p>
@@ -6284,18 +6268,7 @@
           <w:szCs w:val="20"/>
           <w:lang w:val="es-AR" w:eastAsia="en-US" w:bidi="ar-SA"/>
         </w:rPr>
-        <w:t xml:space="preserve"># Cambiar a TIMER = Timer() si se usa Raspberry </w:t>
-      </w:r>
-      <w:r>
-        <w:rPr>
-          <w:rFonts w:eastAsia="Calibri" w:cs="Franklin Gothic Book" w:ascii="Courier New" w:hAnsi="Courier New"/>
-          <w:color w:val="000000"/>
-          <w:kern w:val="0"/>
-          <w:sz w:val="22"/>
-          <w:szCs w:val="20"/>
-          <w:lang w:val="es-AR" w:eastAsia="en-US" w:bidi="ar-SA"/>
-        </w:rPr>
-        <w:t>Pi</w:t>
+        <w:t># Cambiar a TIMER = Timer() si se usa Raspberry Pi</w:t>
       </w:r>
     </w:p>
     <w:p>
@@ -6797,37 +6770,7 @@
       </w:pPr>
       <w:r>
         <w:rPr/>
-        <w:t xml:space="preserve">Aunque ya tenemos un prototipo funcional de boya luminosa intermitente, hay un problema muy obvio: el programa lo estamos ejecutando desde el entorno de programación en nuestro ordenador y eso es, cuando menos, poco deseable. Una característica esperable en la gran mayoría de proyectos con microcontroladores es que sean autosuficientes, en el sentido de que no necesiten estar conectados a un ordenador para funcionar. </w:t>
-      </w:r>
-    </w:p>
-    <w:p>
-      <w:pPr>
-        <w:pStyle w:val="Normal"/>
-        <w:widowControl/>
-        <w:bidi w:val="0"/>
-        <w:spacing w:lineRule="auto" w:line="312" w:before="0" w:after="113"/>
-        <w:jc w:val="both"/>
-        <w:textAlignment w:val="center"/>
-        <w:rPr/>
-      </w:pPr>
-      <w:r>
-        <w:rPr/>
-        <w:t>Los programas con los que hemos trabajado hasta ahora estaban ubicados en el disco duro del ordenador y los ejecutábamos desde el editor, por eso era imprescindible que la placa estuviese conectada al ordenador. Pues bien, el primer paso para la autonomía del proyecto es guardar el programa en la placa, para que se ejecute desde allí.</w:t>
-      </w:r>
-    </w:p>
-    <w:p>
-      <w:pPr>
-        <w:pStyle w:val="Normal"/>
-        <w:widowControl/>
-        <w:bidi w:val="0"/>
-        <w:spacing w:lineRule="auto" w:line="312" w:before="0" w:after="113"/>
-        <w:jc w:val="both"/>
-        <w:textAlignment w:val="center"/>
-        <w:rPr/>
-      </w:pPr>
-      <w:r>
-        <w:rPr/>
-        <w:t xml:space="preserve">La manera de guardar el programa a la placa la hemos visto en un capítulo anterior, y consiste en subir el programa a la placa con el nombre </w:t>
+        <w:t xml:space="preserve">Aunque ya tenemos un prototipo funcional de boya luminosa intermitente, hay un problema muy obvio: el programa lo estamos ejecutando desde el entorno de programación en nuestro ordenador y eso es, cuando menos, poco deseable. Una característica esperable en la gran mayoría de proyectos con microcontroladores es que sean autosuficientes, en el sentido de que no necesiten estar conectados a un ordenador para funcionar. Pues bien, el primer paso para la autonomía del proyecto es guardar el programa en la placa con el nombre </w:t>
       </w:r>
       <w:r>
         <w:rPr>
@@ -6837,22 +6780,213 @@
       </w:r>
       <w:r>
         <w:rPr/>
-        <w:t>. Haciéndolo así el programa se ejecutará desde el propio microcontrolador, con lo que ya se puede desconectar del ordenador.</w:t>
-      </w:r>
-    </w:p>
-    <w:p>
-      <w:pPr>
-        <w:pStyle w:val="Normal"/>
-        <w:widowControl/>
-        <w:bidi w:val="0"/>
-        <w:spacing w:lineRule="auto" w:line="312" w:before="0" w:after="113"/>
-        <w:jc w:val="both"/>
-        <w:textAlignment w:val="center"/>
-        <w:rPr/>
-      </w:pPr>
-      <w:r>
-        <w:rPr/>
-        <w:t xml:space="preserve">Eso sí, ahora la placa ya no está recibiendo algo que es imprescindible para su funcionamiento: corriente. Se necesita algo que la alimente; lo más rápido y cómodo es conectarla a un </w:t>
+        <w:t xml:space="preserve">, para que se ejecute </w:t>
+      </w:r>
+      <w:r>
+        <w:rPr/>
+        <w:t>automáticamente</w:t>
+      </w:r>
+      <w:r>
+        <w:rPr/>
+        <w:t>.</w:t>
+      </w:r>
+    </w:p>
+    <w:p>
+      <w:pPr>
+        <w:pStyle w:val="Normal"/>
+        <w:widowControl/>
+        <w:bidi w:val="0"/>
+        <w:spacing w:lineRule="auto" w:line="312" w:before="0" w:after="113"/>
+        <w:jc w:val="both"/>
+        <w:textAlignment w:val="center"/>
+        <w:rPr/>
+      </w:pPr>
+      <w:r>
+        <w:rPr/>
+        <w:t xml:space="preserve">La manera de </w:t>
+      </w:r>
+      <w:r>
+        <w:rPr/>
+        <w:t>hacerlo ya</w:t>
+      </w:r>
+      <w:r>
+        <w:rPr/>
+        <w:t xml:space="preserve"> la hemos visto en un capítulo anterior, </w:t>
+      </w:r>
+      <w:r>
+        <w:rPr/>
+        <w:t xml:space="preserve">pero recordemos los pasos a seguir. Con la placa conectada, en el menú “Fichero” seleccionamos “Guardar como…”. En la ventana que aparece hacemos clic en el botón “Dispositivo MicroPython”. Aceptamos, y ponemos como nombre de archivo  </w:t>
+      </w:r>
+      <w:r>
+        <w:rPr>
+          <w:rFonts w:ascii="Courier New" w:hAnsi="Courier New"/>
+        </w:rPr>
+        <w:t>main.py</w:t>
+      </w:r>
+      <w:r>
+        <w:rPr/>
+        <w:t xml:space="preserve"> (si ya existía en la placa un archivo con este nombre, lo sobreescribimos). Y con estos simples pasos ya está el archivo guardado en la placa.</w:t>
+      </w:r>
+    </w:p>
+    <w:p>
+      <w:pPr>
+        <w:pStyle w:val="Normal"/>
+        <w:widowControl/>
+        <w:bidi w:val="0"/>
+        <w:spacing w:lineRule="auto" w:line="312" w:before="0" w:after="113"/>
+        <w:jc w:val="both"/>
+        <w:textAlignment w:val="center"/>
+        <w:rPr/>
+      </w:pPr>
+      <w:r>
+        <w:rPr/>
+      </w:r>
+    </w:p>
+    <w:p>
+      <w:pPr>
+        <w:pStyle w:val="Normal"/>
+        <w:widowControl/>
+        <w:bidi w:val="0"/>
+        <w:spacing w:lineRule="auto" w:line="312" w:before="0" w:after="113"/>
+        <w:jc w:val="both"/>
+        <w:textAlignment w:val="center"/>
+        <w:rPr/>
+      </w:pPr>
+      <w:r>
+        <w:rPr/>
+        <w:drawing>
+          <wp:anchor behindDoc="0" distT="0" distB="0" distL="0" distR="0" simplePos="0" locked="0" layoutInCell="0" allowOverlap="1" relativeHeight="8">
+            <wp:simplePos x="0" y="0"/>
+            <wp:positionH relativeFrom="column">
+              <wp:posOffset>-11430</wp:posOffset>
+            </wp:positionH>
+            <wp:positionV relativeFrom="paragraph">
+              <wp:posOffset>-76200</wp:posOffset>
+            </wp:positionV>
+            <wp:extent cx="4505325" cy="3093720"/>
+            <wp:effectExtent l="0" t="0" r="0" b="0"/>
+            <wp:wrapSquare wrapText="largest"/>
+            <wp:docPr id="7" name="Imagen6" descr=""/>
+            <wp:cNvGraphicFramePr>
+              <a:graphicFrameLocks xmlns:a="http://schemas.openxmlformats.org/drawingml/2006/main" noChangeAspect="1"/>
+            </wp:cNvGraphicFramePr>
+            <a:graphic xmlns:a="http://schemas.openxmlformats.org/drawingml/2006/main">
+              <a:graphicData uri="http://schemas.openxmlformats.org/drawingml/2006/picture">
+                <pic:pic xmlns:pic="http://schemas.openxmlformats.org/drawingml/2006/picture">
+                  <pic:nvPicPr>
+                    <pic:cNvPr id="7" name="Imagen6" descr=""/>
+                    <pic:cNvPicPr>
+                      <a:picLocks noChangeAspect="1" noChangeArrowheads="1"/>
+                    </pic:cNvPicPr>
+                  </pic:nvPicPr>
+                  <pic:blipFill>
+                    <a:blip r:embed="rId8"/>
+                    <a:stretch>
+                      <a:fillRect/>
+                    </a:stretch>
+                  </pic:blipFill>
+                  <pic:spPr bwMode="auto">
+                    <a:xfrm>
+                      <a:off x="0" y="0"/>
+                      <a:ext cx="4505325" cy="3093720"/>
+                    </a:xfrm>
+                    <a:prstGeom prst="rect">
+                      <a:avLst/>
+                    </a:prstGeom>
+                  </pic:spPr>
+                </pic:pic>
+              </a:graphicData>
+            </a:graphic>
+          </wp:anchor>
+        </w:drawing>
+      </w:r>
+    </w:p>
+    <w:p>
+      <w:pPr>
+        <w:pStyle w:val="Normal"/>
+        <w:widowControl/>
+        <w:bidi w:val="0"/>
+        <w:spacing w:lineRule="auto" w:line="312" w:before="0" w:after="113"/>
+        <w:jc w:val="both"/>
+        <w:textAlignment w:val="center"/>
+        <w:rPr/>
+      </w:pPr>
+      <w:r>
+        <w:rPr/>
+      </w:r>
+    </w:p>
+    <w:p>
+      <w:pPr>
+        <w:pStyle w:val="Normal"/>
+        <w:widowControl/>
+        <w:bidi w:val="0"/>
+        <w:spacing w:lineRule="auto" w:line="312" w:before="0" w:after="113"/>
+        <w:jc w:val="both"/>
+        <w:textAlignment w:val="center"/>
+        <w:rPr/>
+      </w:pPr>
+      <w:r>
+        <w:rPr/>
+        <w:drawing>
+          <wp:anchor behindDoc="0" distT="0" distB="0" distL="0" distR="0" simplePos="0" locked="0" layoutInCell="0" allowOverlap="1" relativeHeight="9">
+            <wp:simplePos x="0" y="0"/>
+            <wp:positionH relativeFrom="column">
+              <wp:align>center</wp:align>
+            </wp:positionH>
+            <wp:positionV relativeFrom="paragraph">
+              <wp:posOffset>635</wp:posOffset>
+            </wp:positionV>
+            <wp:extent cx="4537075" cy="3114040"/>
+            <wp:effectExtent l="0" t="0" r="0" b="0"/>
+            <wp:wrapSquare wrapText="largest"/>
+            <wp:docPr id="8" name="Imagen8" descr=""/>
+            <wp:cNvGraphicFramePr>
+              <a:graphicFrameLocks xmlns:a="http://schemas.openxmlformats.org/drawingml/2006/main" noChangeAspect="1"/>
+            </wp:cNvGraphicFramePr>
+            <a:graphic xmlns:a="http://schemas.openxmlformats.org/drawingml/2006/main">
+              <a:graphicData uri="http://schemas.openxmlformats.org/drawingml/2006/picture">
+                <pic:pic xmlns:pic="http://schemas.openxmlformats.org/drawingml/2006/picture">
+                  <pic:nvPicPr>
+                    <pic:cNvPr id="8" name="Imagen8" descr=""/>
+                    <pic:cNvPicPr>
+                      <a:picLocks noChangeAspect="1" noChangeArrowheads="1"/>
+                    </pic:cNvPicPr>
+                  </pic:nvPicPr>
+                  <pic:blipFill>
+                    <a:blip r:embed="rId9"/>
+                    <a:stretch>
+                      <a:fillRect/>
+                    </a:stretch>
+                  </pic:blipFill>
+                  <pic:spPr bwMode="auto">
+                    <a:xfrm>
+                      <a:off x="0" y="0"/>
+                      <a:ext cx="4537075" cy="3114040"/>
+                    </a:xfrm>
+                    <a:prstGeom prst="rect">
+                      <a:avLst/>
+                    </a:prstGeom>
+                  </pic:spPr>
+                </pic:pic>
+              </a:graphicData>
+            </a:graphic>
+          </wp:anchor>
+        </w:drawing>
+      </w:r>
+    </w:p>
+    <w:p>
+      <w:pPr>
+        <w:pStyle w:val="Normal"/>
+        <w:widowControl/>
+        <w:bidi w:val="0"/>
+        <w:spacing w:lineRule="auto" w:line="312" w:before="0" w:after="113"/>
+        <w:jc w:val="both"/>
+        <w:textAlignment w:val="center"/>
+        <w:rPr/>
+      </w:pPr>
+      <w:r>
+        <w:rPr/>
+        <w:t xml:space="preserve">Haciéndolo así el programa se ejecutará desde el propio microcontrolador, con lo que ya se puede desconectar del ordenador. Eso sí, ahora la placa ya no está recibiendo algo que es imprescindible para su funcionamiento: corriente. Se necesita algo que la alimente; lo más rápido y cómodo es conectarla a un </w:t>
       </w:r>
       <w:r>
         <w:rPr>
@@ -7016,12 +7150,12 @@
       </w:r>
     </w:p>
     <w:sectPr>
-      <w:headerReference w:type="even" r:id="rId8"/>
-      <w:headerReference w:type="default" r:id="rId9"/>
-      <w:headerReference w:type="first" r:id="rId10"/>
-      <w:footerReference w:type="even" r:id="rId11"/>
-      <w:footerReference w:type="default" r:id="rId12"/>
-      <w:footerReference w:type="first" r:id="rId13"/>
+      <w:headerReference w:type="even" r:id="rId10"/>
+      <w:headerReference w:type="default" r:id="rId11"/>
+      <w:headerReference w:type="first" r:id="rId12"/>
+      <w:footerReference w:type="even" r:id="rId13"/>
+      <w:footerReference w:type="default" r:id="rId14"/>
+      <w:footerReference w:type="first" r:id="rId15"/>
       <w:type w:val="nextPage"/>
       <w:pgSz w:w="9639" w:h="13608"/>
       <w:pgMar w:left="1247" w:right="1247" w:gutter="0" w:header="567" w:top="1406" w:footer="851" w:bottom="1304"/>
@@ -7232,7 +7366,7 @@
         <w:sz w:val="24"/>
         <w:rFonts w:ascii="Franklin Gothic Medium" w:hAnsi="Franklin Gothic Medium"/>
       </w:rPr>
-      <w:t>20</w:t>
+      <w:t>22</w:t>
     </w:r>
     <w:r>
       <w:rPr>

</xml_diff>